<commit_message>
working through the project
</commit_message>
<xml_diff>
--- a/algorithm.docx
+++ b/algorithm.docx
@@ -9,16 +9,11 @@
       <w:bookmarkStart w:id="0" w:name="_Toc163982804"/>
       <w:bookmarkStart w:id="1" w:name="_Toc163987164"/>
       <w:bookmarkStart w:id="2" w:name="_Toc163998896"/>
-      <w:proofErr w:type="gramStart"/>
       <w:r>
         <w:t xml:space="preserve">Algorithm </w:t>
       </w:r>
       <w:r>
-        <w:t>:</w:t>
-      </w:r>
-      <w:proofErr w:type="gramEnd"/>
-      <w:r>
-        <w:t xml:space="preserve"> </w:t>
+        <w:t xml:space="preserve">: </w:t>
       </w:r>
       <w:bookmarkEnd w:id="0"/>
       <w:bookmarkEnd w:id="1"/>
@@ -46,7 +41,6 @@
           <w14:ligatures w14:val="none"/>
         </w:rPr>
       </w:pPr>
-      <w:proofErr w:type="gramStart"/>
       <w:r>
         <w:rPr>
           <w:rFonts w:ascii="Times New Roman" w:eastAsiaTheme="minorHAnsi" w:hAnsi="Times New Roman" w:cs="Times New Roman"/>
@@ -58,10 +52,49 @@
           <w:lang w:val="en-US" w:eastAsia="fr-FR"/>
           <w14:ligatures w14:val="none"/>
         </w:rPr>
-        <w:t>Resources :</w:t>
-      </w:r>
-      <w:proofErr w:type="gramEnd"/>
-      <w:r>
+        <w:t xml:space="preserve">Resources : </w:t>
+      </w:r>
+    </w:p>
+    <w:p>
+      <w:pPr>
+        <w:pStyle w:val="ListParagraph"/>
+        <w:numPr>
+          <w:ilvl w:val="0"/>
+          <w:numId w:val="4"/>
+        </w:numPr>
+        <w:spacing w:line="360" w:lineRule="auto"/>
+        <w:jc w:val="both"/>
+        <w:rPr>
+          <w:lang w:val="en-US"/>
+        </w:rPr>
+      </w:pPr>
+      <w:r>
+        <w:rPr>
+          <w:lang w:val="en-US"/>
+        </w:rPr>
+        <w:t>https://front.tips/</w:t>
+      </w:r>
+    </w:p>
+    <w:p>
+      <w:pPr>
+        <w:spacing w:line="360" w:lineRule="auto"/>
+        <w:jc w:val="both"/>
+        <w:rPr>
+          <w:lang w:val="en-US"/>
+        </w:rPr>
+      </w:pPr>
+    </w:p>
+    <w:p>
+      <w:pPr>
+        <w:pStyle w:val="Heading3"/>
+        <w:keepNext w:val="0"/>
+        <w:keepLines w:val="0"/>
+        <w:numPr>
+          <w:ilvl w:val="0"/>
+          <w:numId w:val="3"/>
+        </w:numPr>
+        <w:spacing w:before="0" w:line="360" w:lineRule="auto"/>
+        <w:contextualSpacing/>
         <w:rPr>
           <w:rFonts w:ascii="Times New Roman" w:eastAsiaTheme="minorHAnsi" w:hAnsi="Times New Roman" w:cs="Times New Roman"/>
           <w:b/>
@@ -72,49 +105,8 @@
           <w:lang w:val="en-US" w:eastAsia="fr-FR"/>
           <w14:ligatures w14:val="none"/>
         </w:rPr>
-        <w:t xml:space="preserve"> </w:t>
-      </w:r>
-    </w:p>
-    <w:p>
-      <w:pPr>
-        <w:pStyle w:val="ListParagraph"/>
-        <w:numPr>
-          <w:ilvl w:val="0"/>
-          <w:numId w:val="4"/>
-        </w:numPr>
-        <w:spacing w:line="360" w:lineRule="auto"/>
-        <w:jc w:val="both"/>
-        <w:rPr>
-          <w:lang w:val="en-US"/>
-        </w:rPr>
-      </w:pPr>
-      <w:r>
-        <w:rPr>
-          <w:lang w:val="en-US"/>
-        </w:rPr>
-        <w:t>https://front.tips/</w:t>
-      </w:r>
-    </w:p>
-    <w:p>
-      <w:pPr>
-        <w:spacing w:line="360" w:lineRule="auto"/>
-        <w:jc w:val="both"/>
-        <w:rPr>
-          <w:lang w:val="en-US"/>
-        </w:rPr>
-      </w:pPr>
-    </w:p>
-    <w:p>
-      <w:pPr>
-        <w:pStyle w:val="Heading3"/>
-        <w:keepNext w:val="0"/>
-        <w:keepLines w:val="0"/>
-        <w:numPr>
-          <w:ilvl w:val="0"/>
-          <w:numId w:val="3"/>
-        </w:numPr>
-        <w:spacing w:before="0" w:line="360" w:lineRule="auto"/>
-        <w:contextualSpacing/>
+      </w:pPr>
+      <w:r>
         <w:rPr>
           <w:rFonts w:ascii="Times New Roman" w:eastAsiaTheme="minorHAnsi" w:hAnsi="Times New Roman" w:cs="Times New Roman"/>
           <w:b/>
@@ -125,8 +117,8 @@
           <w:lang w:val="en-US" w:eastAsia="fr-FR"/>
           <w14:ligatures w14:val="none"/>
         </w:rPr>
-      </w:pPr>
-      <w:proofErr w:type="gramStart"/>
+        <w:t xml:space="preserve">Frontend </w:t>
+      </w:r>
       <w:r>
         <w:rPr>
           <w:rFonts w:ascii="Times New Roman" w:eastAsiaTheme="minorHAnsi" w:hAnsi="Times New Roman" w:cs="Times New Roman"/>
@@ -138,9 +130,55 @@
           <w:lang w:val="en-US" w:eastAsia="fr-FR"/>
           <w14:ligatures w14:val="none"/>
         </w:rPr>
-        <w:t xml:space="preserve">Frontend </w:t>
-      </w:r>
-      <w:r>
+        <w:t xml:space="preserve">: </w:t>
+      </w:r>
+    </w:p>
+    <w:p>
+      <w:pPr>
+        <w:pStyle w:val="ListParagraph"/>
+        <w:numPr>
+          <w:ilvl w:val="0"/>
+          <w:numId w:val="4"/>
+        </w:numPr>
+        <w:spacing w:line="360" w:lineRule="auto"/>
+        <w:jc w:val="both"/>
+        <w:rPr>
+          <w:lang w:val="en-US"/>
+        </w:rPr>
+      </w:pPr>
+      <w:r>
+        <w:rPr>
+          <w:u w:val="single"/>
+          <w:lang w:val="en-US"/>
+        </w:rPr>
+        <w:t xml:space="preserve">Design : </w:t>
+      </w:r>
+    </w:p>
+    <w:p>
+      <w:pPr>
+        <w:rPr>
+          <w:lang w:val="en-US" w:eastAsia="fr-FR"/>
+        </w:rPr>
+      </w:pPr>
+    </w:p>
+    <w:p>
+      <w:pPr>
+        <w:rPr>
+          <w:lang w:val="en-US" w:eastAsia="fr-FR"/>
+        </w:rPr>
+      </w:pPr>
+    </w:p>
+    <w:p>
+      <w:pPr>
+        <w:pStyle w:val="Heading3"/>
+        <w:keepNext w:val="0"/>
+        <w:keepLines w:val="0"/>
+        <w:numPr>
+          <w:ilvl w:val="0"/>
+          <w:numId w:val="3"/>
+        </w:numPr>
+        <w:spacing w:before="0" w:line="360" w:lineRule="auto"/>
+        <w:contextualSpacing/>
         <w:rPr>
           <w:rFonts w:ascii="Times New Roman" w:eastAsiaTheme="minorHAnsi" w:hAnsi="Times New Roman" w:cs="Times New Roman"/>
           <w:b/>
@@ -151,9 +189,7 @@
           <w:lang w:val="en-US" w:eastAsia="fr-FR"/>
           <w14:ligatures w14:val="none"/>
         </w:rPr>
-        <w:t>:</w:t>
-      </w:r>
-      <w:proofErr w:type="gramEnd"/>
+      </w:pPr>
       <w:r>
         <w:rPr>
           <w:rFonts w:ascii="Times New Roman" w:eastAsiaTheme="minorHAnsi" w:hAnsi="Times New Roman" w:cs="Times New Roman"/>
@@ -165,7 +201,7 @@
           <w:lang w:val="en-US" w:eastAsia="fr-FR"/>
           <w14:ligatures w14:val="none"/>
         </w:rPr>
-        <w:t xml:space="preserve"> </w:t>
+        <w:t>Backend :</w:t>
       </w:r>
     </w:p>
     <w:p>
@@ -181,34 +217,230 @@
           <w:lang w:val="en-US"/>
         </w:rPr>
       </w:pPr>
-      <w:proofErr w:type="gramStart"/>
-      <w:r>
-        <w:rPr>
+      <w:r>
+        <w:rPr>
+          <w:lang w:val="en-US"/>
+        </w:rPr>
+        <w:t>I have</w:t>
+      </w:r>
+      <w:r>
+        <w:rPr>
+          <w:lang w:val="en-US"/>
+        </w:rPr>
+        <w:t xml:space="preserve"> db_categories </w:t>
+      </w:r>
+    </w:p>
+    <w:p>
+      <w:pPr>
+        <w:pStyle w:val="ListParagraph"/>
+        <w:numPr>
+          <w:ilvl w:val="1"/>
+          <w:numId w:val="4"/>
+        </w:numPr>
+        <w:spacing w:line="360" w:lineRule="auto"/>
+        <w:jc w:val="both"/>
+        <w:rPr>
+          <w:lang w:val="en-US"/>
+        </w:rPr>
+      </w:pPr>
+      <w:r>
+        <w:rPr>
+          <w:lang w:val="en-US"/>
+        </w:rPr>
+        <w:t>Name,</w:t>
+      </w:r>
+    </w:p>
+    <w:p>
+      <w:pPr>
+        <w:pStyle w:val="ListParagraph"/>
+        <w:numPr>
+          <w:ilvl w:val="1"/>
+          <w:numId w:val="4"/>
+        </w:numPr>
+        <w:spacing w:line="360" w:lineRule="auto"/>
+        <w:jc w:val="both"/>
+        <w:rPr>
+          <w:lang w:val="en-US"/>
+        </w:rPr>
+      </w:pPr>
+      <w:r>
+        <w:rPr>
+          <w:lang w:val="en-US"/>
+        </w:rPr>
+        <w:t>Icon_n</w:t>
+      </w:r>
+    </w:p>
+    <w:p>
+      <w:pPr>
+        <w:pStyle w:val="ListParagraph"/>
+        <w:numPr>
+          <w:ilvl w:val="0"/>
+          <w:numId w:val="4"/>
+        </w:numPr>
+        <w:spacing w:line="360" w:lineRule="auto"/>
+        <w:jc w:val="both"/>
+        <w:rPr>
+          <w:lang w:val="en-US"/>
+        </w:rPr>
+      </w:pPr>
+      <w:r>
+        <w:rPr>
+          <w:lang w:val="en-US"/>
+        </w:rPr>
+        <w:t xml:space="preserve">Will the application support the ability and capacity to add new categories ? </w:t>
+      </w:r>
+    </w:p>
+    <w:p>
+      <w:pPr>
+        <w:pStyle w:val="ListParagraph"/>
+        <w:numPr>
+          <w:ilvl w:val="1"/>
+          <w:numId w:val="4"/>
+        </w:numPr>
+        <w:spacing w:line="360" w:lineRule="auto"/>
+        <w:jc w:val="both"/>
+        <w:rPr>
+          <w:lang w:val="en-US"/>
+        </w:rPr>
+      </w:pPr>
+      <w:r>
+        <w:rPr>
+          <w:lang w:val="en-US"/>
+        </w:rPr>
+        <w:t xml:space="preserve">Yes ! </w:t>
+      </w:r>
+    </w:p>
+    <w:p>
+      <w:pPr>
+        <w:pStyle w:val="ListParagraph"/>
+        <w:numPr>
+          <w:ilvl w:val="0"/>
+          <w:numId w:val="4"/>
+        </w:numPr>
+        <w:spacing w:line="360" w:lineRule="auto"/>
+        <w:jc w:val="both"/>
+        <w:rPr>
+          <w:lang w:val="en-US"/>
+        </w:rPr>
+      </w:pPr>
+      <w:r>
+        <w:rPr>
+          <w:b/>
+          <w:bCs/>
           <w:u w:val="single"/>
           <w:lang w:val="en-US"/>
         </w:rPr>
-        <w:t>Design :</w:t>
-      </w:r>
-      <w:proofErr w:type="gramEnd"/>
-      <w:r>
-        <w:rPr>
-          <w:u w:val="single"/>
-          <w:lang w:val="en-US"/>
-        </w:rPr>
-        <w:t xml:space="preserve"> </w:t>
-      </w:r>
-    </w:p>
-    <w:p>
-      <w:pPr>
-        <w:rPr>
-          <w:lang w:val="en-US" w:eastAsia="fr-FR"/>
-        </w:rPr>
-      </w:pPr>
-    </w:p>
-    <w:p>
-      <w:pPr>
-        <w:rPr>
-          <w:lang w:val="en-US" w:eastAsia="fr-FR"/>
+        <w:t>DB_TABLES :</w:t>
+      </w:r>
+    </w:p>
+    <w:p>
+      <w:pPr>
+        <w:pStyle w:val="ListParagraph"/>
+        <w:numPr>
+          <w:ilvl w:val="1"/>
+          <w:numId w:val="4"/>
+        </w:numPr>
+        <w:spacing w:line="360" w:lineRule="auto"/>
+        <w:jc w:val="both"/>
+        <w:rPr>
+          <w:lang w:val="en-US"/>
+        </w:rPr>
+      </w:pPr>
+      <w:r>
+        <w:rPr>
+          <w:lang w:val="en-US"/>
+        </w:rPr>
+        <w:t>Db_categories : (CRUD)</w:t>
+      </w:r>
+    </w:p>
+    <w:p>
+      <w:pPr>
+        <w:pStyle w:val="ListParagraph"/>
+        <w:numPr>
+          <w:ilvl w:val="2"/>
+          <w:numId w:val="4"/>
+        </w:numPr>
+        <w:spacing w:line="360" w:lineRule="auto"/>
+        <w:jc w:val="both"/>
+        <w:rPr>
+          <w:lang w:val="en-US"/>
+        </w:rPr>
+      </w:pPr>
+      <w:r>
+        <w:rPr>
+          <w:lang w:val="en-US"/>
+        </w:rPr>
+        <w:t>Id,</w:t>
+      </w:r>
+    </w:p>
+    <w:p>
+      <w:pPr>
+        <w:pStyle w:val="ListParagraph"/>
+        <w:numPr>
+          <w:ilvl w:val="2"/>
+          <w:numId w:val="4"/>
+        </w:numPr>
+        <w:spacing w:line="360" w:lineRule="auto"/>
+        <w:jc w:val="both"/>
+        <w:rPr>
+          <w:lang w:val="en-US"/>
+        </w:rPr>
+      </w:pPr>
+      <w:r>
+        <w:rPr>
+          <w:lang w:val="en-US"/>
+        </w:rPr>
+        <w:t>Name</w:t>
+      </w:r>
+    </w:p>
+    <w:p>
+      <w:pPr>
+        <w:pStyle w:val="ListParagraph"/>
+        <w:numPr>
+          <w:ilvl w:val="2"/>
+          <w:numId w:val="4"/>
+        </w:numPr>
+        <w:spacing w:line="360" w:lineRule="auto"/>
+        <w:jc w:val="both"/>
+        <w:rPr>
+          <w:lang w:val="en-US"/>
+        </w:rPr>
+      </w:pPr>
+      <w:r>
+        <w:rPr>
+          <w:lang w:val="en-US"/>
+        </w:rPr>
+        <w:t xml:space="preserve">Icon_id </w:t>
+      </w:r>
+    </w:p>
+    <w:p>
+      <w:pPr>
+        <w:pStyle w:val="ListParagraph"/>
+        <w:numPr>
+          <w:ilvl w:val="2"/>
+          <w:numId w:val="4"/>
+        </w:numPr>
+        <w:spacing w:line="360" w:lineRule="auto"/>
+        <w:jc w:val="both"/>
+        <w:rPr>
+          <w:lang w:val="en-US"/>
+        </w:rPr>
+      </w:pPr>
+      <w:r>
+        <w:rPr>
+          <w:lang w:val="en-US"/>
+        </w:rPr>
+        <w:t xml:space="preserve">Insights (join) … </w:t>
+      </w:r>
+    </w:p>
+    <w:p>
+      <w:pPr>
+        <w:pStyle w:val="ListParagraph"/>
+        <w:spacing w:line="360" w:lineRule="auto"/>
+        <w:ind w:left="1440"/>
+        <w:jc w:val="both"/>
+        <w:rPr>
+          <w:lang w:val="en-US"/>
         </w:rPr>
       </w:pPr>
     </w:p>
@@ -234,7 +466,6 @@
           <w14:ligatures w14:val="none"/>
         </w:rPr>
       </w:pPr>
-      <w:proofErr w:type="gramStart"/>
       <w:r>
         <w:rPr>
           <w:rFonts w:ascii="Times New Roman" w:eastAsiaTheme="minorHAnsi" w:hAnsi="Times New Roman" w:cs="Times New Roman"/>
@@ -246,187 +477,41 @@
           <w:lang w:val="en-US" w:eastAsia="fr-FR"/>
           <w14:ligatures w14:val="none"/>
         </w:rPr>
-        <w:t>Backend :</w:t>
-      </w:r>
-      <w:proofErr w:type="gramEnd"/>
-    </w:p>
-    <w:p>
-      <w:pPr>
-        <w:pStyle w:val="ListParagraph"/>
-        <w:numPr>
-          <w:ilvl w:val="0"/>
-          <w:numId w:val="4"/>
-        </w:numPr>
-        <w:spacing w:line="360" w:lineRule="auto"/>
-        <w:jc w:val="both"/>
-        <w:rPr>
-          <w:lang w:val="en-US"/>
-        </w:rPr>
-      </w:pPr>
-      <w:r>
-        <w:rPr>
-          <w:lang w:val="en-US"/>
-        </w:rPr>
-        <w:t>I have</w:t>
-      </w:r>
-      <w:r>
-        <w:rPr>
-          <w:lang w:val="en-US"/>
-        </w:rPr>
-        <w:t xml:space="preserve"> </w:t>
-      </w:r>
-      <w:proofErr w:type="spellStart"/>
-      <w:r>
-        <w:rPr>
-          <w:lang w:val="en-US"/>
-        </w:rPr>
-        <w:t>db_categories</w:t>
-      </w:r>
-      <w:proofErr w:type="spellEnd"/>
-      <w:r>
-        <w:rPr>
-          <w:lang w:val="en-US"/>
-        </w:rPr>
-        <w:t xml:space="preserve"> </w:t>
-      </w:r>
-    </w:p>
-    <w:p>
-      <w:pPr>
-        <w:pStyle w:val="ListParagraph"/>
-        <w:numPr>
-          <w:ilvl w:val="1"/>
-          <w:numId w:val="4"/>
-        </w:numPr>
-        <w:spacing w:line="360" w:lineRule="auto"/>
-        <w:jc w:val="both"/>
-        <w:rPr>
-          <w:lang w:val="en-US"/>
-        </w:rPr>
-      </w:pPr>
-      <w:r>
-        <w:rPr>
-          <w:lang w:val="en-US"/>
-        </w:rPr>
-        <w:t>Name,</w:t>
-      </w:r>
-    </w:p>
-    <w:p>
-      <w:pPr>
-        <w:pStyle w:val="ListParagraph"/>
-        <w:numPr>
-          <w:ilvl w:val="1"/>
-          <w:numId w:val="4"/>
-        </w:numPr>
-        <w:spacing w:line="360" w:lineRule="auto"/>
-        <w:jc w:val="both"/>
-        <w:rPr>
-          <w:lang w:val="en-US"/>
-        </w:rPr>
-      </w:pPr>
-      <w:proofErr w:type="spellStart"/>
-      <w:r>
-        <w:rPr>
-          <w:lang w:val="en-US"/>
-        </w:rPr>
-        <w:t>Icon_n</w:t>
-      </w:r>
-      <w:proofErr w:type="spellEnd"/>
-    </w:p>
-    <w:p>
-      <w:pPr>
-        <w:pStyle w:val="ListParagraph"/>
-        <w:numPr>
-          <w:ilvl w:val="0"/>
-          <w:numId w:val="4"/>
-        </w:numPr>
-        <w:spacing w:line="360" w:lineRule="auto"/>
-        <w:jc w:val="both"/>
-        <w:rPr>
-          <w:lang w:val="en-US"/>
-        </w:rPr>
-      </w:pPr>
-      <w:r>
-        <w:rPr>
-          <w:lang w:val="en-US"/>
-        </w:rPr>
-        <w:t xml:space="preserve">Will the application support the ability and capacity to add new </w:t>
-      </w:r>
-      <w:proofErr w:type="gramStart"/>
-      <w:r>
-        <w:rPr>
-          <w:lang w:val="en-US"/>
-        </w:rPr>
-        <w:t>categories ?</w:t>
-      </w:r>
-      <w:proofErr w:type="gramEnd"/>
-      <w:r>
-        <w:rPr>
-          <w:lang w:val="en-US"/>
-        </w:rPr>
-        <w:t xml:space="preserve"> </w:t>
-      </w:r>
-    </w:p>
-    <w:p>
-      <w:pPr>
-        <w:pStyle w:val="ListParagraph"/>
-        <w:numPr>
-          <w:ilvl w:val="1"/>
-          <w:numId w:val="4"/>
-        </w:numPr>
-        <w:spacing w:line="360" w:lineRule="auto"/>
-        <w:jc w:val="both"/>
-        <w:rPr>
-          <w:lang w:val="en-US"/>
-        </w:rPr>
-      </w:pPr>
-      <w:proofErr w:type="gramStart"/>
-      <w:r>
-        <w:rPr>
-          <w:lang w:val="en-US"/>
-        </w:rPr>
-        <w:t>Yes !</w:t>
-      </w:r>
-      <w:proofErr w:type="gramEnd"/>
-      <w:r>
-        <w:rPr>
-          <w:lang w:val="en-US"/>
-        </w:rPr>
-        <w:t xml:space="preserve"> </w:t>
-      </w:r>
-    </w:p>
-    <w:p>
-      <w:pPr>
-        <w:pStyle w:val="ListParagraph"/>
-        <w:numPr>
-          <w:ilvl w:val="0"/>
-          <w:numId w:val="4"/>
-        </w:numPr>
-        <w:spacing w:line="360" w:lineRule="auto"/>
-        <w:jc w:val="both"/>
-        <w:rPr>
-          <w:lang w:val="en-US"/>
-        </w:rPr>
-      </w:pPr>
-      <w:r>
-        <w:rPr>
+        <w:t xml:space="preserve">Public </w:t>
+      </w:r>
+      <w:r>
+        <w:rPr>
+          <w:rFonts w:ascii="Times New Roman" w:eastAsiaTheme="minorHAnsi" w:hAnsi="Times New Roman" w:cs="Times New Roman"/>
           <w:b/>
           <w:bCs/>
+          <w:color w:val="002060"/>
+          <w:kern w:val="0"/>
           <w:u w:val="single"/>
-          <w:lang w:val="en-US"/>
-        </w:rPr>
-        <w:t>DB_</w:t>
-      </w:r>
-      <w:proofErr w:type="gramStart"/>
-      <w:r>
-        <w:rPr>
-          <w:b/>
-          <w:bCs/>
-          <w:u w:val="single"/>
-          <w:lang w:val="en-US"/>
-        </w:rPr>
-        <w:t>TABLES :</w:t>
-      </w:r>
-      <w:proofErr w:type="gramEnd"/>
+          <w:lang w:val="en-US" w:eastAsia="fr-FR"/>
+          <w14:ligatures w14:val="none"/>
+        </w:rPr>
+        <w:t xml:space="preserve">Logical Entities : </w:t>
+      </w:r>
+    </w:p>
+    <w:p>
+      <w:pPr>
+        <w:pStyle w:val="ListParagraph"/>
+        <w:numPr>
+          <w:ilvl w:val="0"/>
+          <w:numId w:val="4"/>
+        </w:numPr>
+        <w:spacing w:line="360" w:lineRule="auto"/>
+        <w:jc w:val="both"/>
+        <w:rPr>
+          <w:lang w:val="en-US"/>
+        </w:rPr>
+      </w:pPr>
+      <w:r>
+        <w:rPr>
+          <w:lang w:val="en-US"/>
+        </w:rPr>
+        <w:t>Categories;</w:t>
+      </w:r>
     </w:p>
     <w:p>
       <w:pPr>
@@ -441,33 +526,83 @@
           <w:lang w:val="en-US"/>
         </w:rPr>
       </w:pPr>
-      <w:proofErr w:type="spellStart"/>
-      <w:r>
-        <w:rPr>
-          <w:lang w:val="en-US"/>
-        </w:rPr>
-        <w:t>Db_</w:t>
-      </w:r>
-      <w:proofErr w:type="gramStart"/>
-      <w:r>
-        <w:rPr>
-          <w:lang w:val="en-US"/>
-        </w:rPr>
-        <w:t>categories</w:t>
-      </w:r>
-      <w:proofErr w:type="spellEnd"/>
-      <w:r>
-        <w:rPr>
-          <w:lang w:val="en-US"/>
-        </w:rPr>
-        <w:t xml:space="preserve"> :</w:t>
-      </w:r>
-      <w:proofErr w:type="gramEnd"/>
-      <w:r>
-        <w:rPr>
-          <w:lang w:val="en-US"/>
-        </w:rPr>
-        <w:t xml:space="preserve"> (CRUD)</w:t>
+      <w:r>
+        <w:rPr>
+          <w:lang w:val="en-US"/>
+        </w:rPr>
+        <w:t>Each category will have a number of insights</w:t>
+      </w:r>
+    </w:p>
+    <w:p>
+      <w:pPr>
+        <w:pStyle w:val="ListParagraph"/>
+        <w:numPr>
+          <w:ilvl w:val="1"/>
+          <w:numId w:val="4"/>
+        </w:numPr>
+        <w:spacing w:line="360" w:lineRule="auto"/>
+        <w:jc w:val="both"/>
+        <w:rPr>
+          <w:lang w:val="en-US"/>
+        </w:rPr>
+      </w:pPr>
+      <w:r>
+        <w:rPr>
+          <w:lang w:val="en-US"/>
+        </w:rPr>
+        <w:t xml:space="preserve">Category : ONE </w:t>
+      </w:r>
+      <w:r>
+        <w:rPr>
+          <w:lang w:val="en-US"/>
+        </w:rPr>
+        <w:sym w:font="Wingdings" w:char="F0E0"/>
+      </w:r>
+      <w:r>
+        <w:rPr>
+          <w:lang w:val="en-US"/>
+        </w:rPr>
+        <w:t xml:space="preserve"> TO MANY : Insights</w:t>
+      </w:r>
+    </w:p>
+    <w:p>
+      <w:pPr>
+        <w:pStyle w:val="ListParagraph"/>
+        <w:numPr>
+          <w:ilvl w:val="0"/>
+          <w:numId w:val="4"/>
+        </w:numPr>
+        <w:spacing w:line="360" w:lineRule="auto"/>
+        <w:jc w:val="both"/>
+        <w:rPr>
+          <w:lang w:val="en-US"/>
+        </w:rPr>
+      </w:pPr>
+      <w:r>
+        <w:rPr>
+          <w:lang w:val="en-US"/>
+        </w:rPr>
+        <w:t>Insights</w:t>
+      </w:r>
+    </w:p>
+    <w:p>
+      <w:pPr>
+        <w:pStyle w:val="ListParagraph"/>
+        <w:numPr>
+          <w:ilvl w:val="1"/>
+          <w:numId w:val="4"/>
+        </w:numPr>
+        <w:spacing w:line="360" w:lineRule="auto"/>
+        <w:jc w:val="both"/>
+        <w:rPr>
+          <w:lang w:val="en-US"/>
+        </w:rPr>
+      </w:pPr>
+      <w:r>
+        <w:rPr>
+          <w:lang w:val="en-US"/>
+        </w:rPr>
+        <w:t>Each insight will have distinct data linked to it</w:t>
       </w:r>
     </w:p>
     <w:p>
@@ -487,7 +622,7 @@
         <w:rPr>
           <w:lang w:val="en-US"/>
         </w:rPr>
-        <w:t>Id,</w:t>
+        <w:t>title</w:t>
       </w:r>
     </w:p>
     <w:p>
@@ -507,7 +642,7 @@
         <w:rPr>
           <w:lang w:val="en-US"/>
         </w:rPr>
-        <w:t>Name</w:t>
+        <w:t>subtitle</w:t>
       </w:r>
     </w:p>
     <w:p>
@@ -523,19 +658,12 @@
           <w:lang w:val="en-US"/>
         </w:rPr>
       </w:pPr>
-      <w:proofErr w:type="spellStart"/>
-      <w:r>
-        <w:rPr>
-          <w:lang w:val="en-US"/>
-        </w:rPr>
-        <w:t>Icon_id</w:t>
-      </w:r>
-      <w:proofErr w:type="spellEnd"/>
-      <w:r>
-        <w:rPr>
-          <w:lang w:val="en-US"/>
-        </w:rPr>
-        <w:t xml:space="preserve"> </w:t>
+      <w:r>
+        <w:rPr>
+          <w:lang w:val="en-US"/>
+        </w:rPr>
+        <w:lastRenderedPageBreak/>
+        <w:t>author</w:t>
       </w:r>
     </w:p>
     <w:p>
@@ -555,195 +683,37 @@
         <w:rPr>
           <w:lang w:val="en-US"/>
         </w:rPr>
-        <w:t xml:space="preserve">Insights (join) … </w:t>
-      </w:r>
-    </w:p>
-    <w:p>
-      <w:pPr>
-        <w:rPr>
-          <w:lang w:val="en-US" w:eastAsia="fr-FR"/>
-        </w:rPr>
-      </w:pPr>
-    </w:p>
-    <w:p>
-      <w:pPr>
-        <w:rPr>
-          <w:lang w:val="en-US" w:eastAsia="fr-FR"/>
-        </w:rPr>
-      </w:pPr>
-    </w:p>
-    <w:p>
-      <w:pPr>
-        <w:rPr>
-          <w:lang w:val="en-US" w:eastAsia="fr-FR"/>
-        </w:rPr>
-      </w:pPr>
-    </w:p>
-    <w:p>
-      <w:pPr>
-        <w:rPr>
-          <w:lang w:val="en-US" w:eastAsia="fr-FR"/>
-        </w:rPr>
-      </w:pPr>
-    </w:p>
-    <w:p>
-      <w:pPr>
-        <w:rPr>
-          <w:lang w:val="en-US" w:eastAsia="fr-FR"/>
-        </w:rPr>
-      </w:pPr>
-    </w:p>
-    <w:p>
-      <w:pPr>
-        <w:rPr>
-          <w:lang w:val="en-US" w:eastAsia="fr-FR"/>
-        </w:rPr>
-      </w:pPr>
-    </w:p>
-    <w:p>
-      <w:pPr>
-        <w:rPr>
-          <w:lang w:val="en-US" w:eastAsia="fr-FR"/>
-        </w:rPr>
-      </w:pPr>
-    </w:p>
-    <w:p>
-      <w:pPr>
-        <w:rPr>
-          <w:lang w:val="en-US" w:eastAsia="fr-FR"/>
-        </w:rPr>
-      </w:pPr>
-    </w:p>
-    <w:p>
-      <w:pPr>
-        <w:rPr>
-          <w:lang w:val="en-US" w:eastAsia="fr-FR"/>
-        </w:rPr>
-      </w:pPr>
-    </w:p>
-    <w:p>
-      <w:pPr>
-        <w:rPr>
-          <w:lang w:val="en-US" w:eastAsia="fr-FR"/>
-        </w:rPr>
-      </w:pPr>
-    </w:p>
-    <w:p>
-      <w:pPr>
-        <w:rPr>
-          <w:lang w:val="en-US" w:eastAsia="fr-FR"/>
-        </w:rPr>
-      </w:pPr>
-    </w:p>
-    <w:p>
-      <w:pPr>
-        <w:rPr>
-          <w:lang w:val="en-US" w:eastAsia="fr-FR"/>
-        </w:rPr>
-      </w:pPr>
-    </w:p>
-    <w:p>
-      <w:pPr>
-        <w:rPr>
-          <w:lang w:val="en-US" w:eastAsia="fr-FR"/>
-        </w:rPr>
-      </w:pPr>
-    </w:p>
-    <w:p>
-      <w:pPr>
-        <w:rPr>
-          <w:lang w:val="en-US" w:eastAsia="fr-FR"/>
-        </w:rPr>
-      </w:pPr>
-    </w:p>
-    <w:p>
-      <w:pPr>
-        <w:rPr>
-          <w:lang w:val="en-US" w:eastAsia="fr-FR"/>
-        </w:rPr>
-      </w:pPr>
-    </w:p>
-    <w:p>
-      <w:pPr>
-        <w:rPr>
-          <w:lang w:val="en-US" w:eastAsia="fr-FR"/>
-        </w:rPr>
-      </w:pPr>
-    </w:p>
-    <w:p>
-      <w:pPr>
-        <w:rPr>
-          <w:lang w:val="en-US" w:eastAsia="fr-FR"/>
-        </w:rPr>
-      </w:pPr>
-    </w:p>
-    <w:p>
-      <w:pPr>
-        <w:rPr>
-          <w:lang w:val="en-US" w:eastAsia="fr-FR"/>
-        </w:rPr>
-      </w:pPr>
-    </w:p>
-    <w:p>
-      <w:pPr>
-        <w:rPr>
-          <w:lang w:val="en-US" w:eastAsia="fr-FR"/>
-        </w:rPr>
-      </w:pPr>
-    </w:p>
-    <w:p>
-      <w:pPr>
-        <w:rPr>
-          <w:lang w:val="en-US" w:eastAsia="fr-FR"/>
-        </w:rPr>
-      </w:pPr>
-    </w:p>
-    <w:p>
-      <w:pPr>
-        <w:rPr>
-          <w:lang w:val="en-US" w:eastAsia="fr-FR"/>
-        </w:rPr>
-      </w:pPr>
-    </w:p>
-    <w:p>
-      <w:pPr>
-        <w:rPr>
-          <w:lang w:val="en-US" w:eastAsia="fr-FR"/>
-        </w:rPr>
-      </w:pPr>
-    </w:p>
-    <w:p>
-      <w:pPr>
-        <w:rPr>
-          <w:lang w:val="en-US" w:eastAsia="fr-FR"/>
-        </w:rPr>
-      </w:pPr>
-    </w:p>
-    <w:p>
-      <w:pPr>
-        <w:rPr>
-          <w:lang w:val="en-US" w:eastAsia="fr-FR"/>
-        </w:rPr>
-      </w:pPr>
-    </w:p>
-    <w:p>
-      <w:pPr>
-        <w:rPr>
-          <w:lang w:val="en-US" w:eastAsia="fr-FR"/>
-        </w:rPr>
-      </w:pPr>
-    </w:p>
-    <w:p>
-      <w:pPr>
-        <w:rPr>
-          <w:lang w:val="en-US" w:eastAsia="fr-FR"/>
-        </w:rPr>
-      </w:pPr>
-    </w:p>
-    <w:p>
-      <w:pPr>
-        <w:rPr>
-          <w:lang w:val="en-US" w:eastAsia="fr-FR"/>
+        <w:t>category</w:t>
+      </w:r>
+    </w:p>
+    <w:p>
+      <w:pPr>
+        <w:pStyle w:val="ListParagraph"/>
+        <w:numPr>
+          <w:ilvl w:val="2"/>
+          <w:numId w:val="4"/>
+        </w:numPr>
+        <w:spacing w:line="360" w:lineRule="auto"/>
+        <w:jc w:val="both"/>
+        <w:rPr>
+          <w:lang w:val="en-US"/>
+        </w:rPr>
+      </w:pPr>
+      <w:r>
+        <w:rPr>
+          <w:lang w:val="en-US"/>
+        </w:rPr>
+        <w:t>created_at</w:t>
+      </w:r>
+    </w:p>
+    <w:p>
+      <w:pPr>
+        <w:pStyle w:val="ListParagraph"/>
+        <w:spacing w:line="360" w:lineRule="auto"/>
+        <w:ind w:left="1440"/>
+        <w:jc w:val="both"/>
+        <w:rPr>
+          <w:lang w:val="en-US"/>
         </w:rPr>
       </w:pPr>
     </w:p>

</xml_diff>